<commit_message>
Bientot finit l'explication du code
</commit_message>
<xml_diff>
--- a/Version1.0/Livrable1_Projet_EasySave_Version1.0.docx
+++ b/Version1.0/Livrable1_Projet_EasySave_Version1.0.docx
@@ -1,38 +1,100 @@
 
 <file path=word/document.xml><?xml version="1.0" encoding="utf-8"?>
-<w:document xmlns:wpc="http://schemas.microsoft.com/office/word/2010/wordprocessingCanvas" xmlns:cx="http://schemas.microsoft.com/office/drawing/2014/chartex" xmlns:cx1="http://schemas.microsoft.com/office/drawing/2015/9/8/chartex" xmlns:cx2="http://schemas.microsoft.com/office/drawing/2015/10/21/chartex" xmlns:cx3="http://schemas.microsoft.com/office/drawing/2016/5/9/chartex" xmlns:cx4="http://schemas.microsoft.com/office/drawing/2016/5/10/chartex" xmlns:cx5="http://schemas.microsoft.com/office/drawing/2016/5/11/chartex" xmlns:cx6="http://schemas.microsoft.com/office/drawing/2016/5/12/chartex" xmlns:cx7="http://schemas.microsoft.com/office/drawing/2016/5/13/chartex" xmlns:cx8="http://schemas.microsoft.com/office/drawing/2016/5/14/chartex" xmlns:mc="http://schemas.openxmlformats.org/markup-compatibility/2006" xmlns:aink="http://schemas.microsoft.com/office/drawing/2016/ink" xmlns:am3d="http://schemas.microsoft.com/office/drawing/2017/model3d" xmlns:o="urn:schemas-microsoft-com:office:office" xmlns:r="http://schemas.openxmlformats.org/officeDocument/2006/relationships" xmlns:m="http://schemas.openxmlformats.org/officeDocument/2006/math" xmlns:v="urn:schemas-microsoft-com:vml" xmlns:wp14="http://schemas.microsoft.com/office/word/2010/wordprocessingDrawing" xmlns:wp="http://schemas.openxmlformats.org/drawingml/2006/wordprocessingDrawing" xmlns:w10="urn:schemas-microsoft-com:office:word" xmlns:w="http://schemas.openxmlformats.org/wordprocessingml/2006/main" xmlns:w14="http://schemas.microsoft.com/office/word/2010/wordml" xmlns:w15="http://schemas.microsoft.com/office/word/2012/wordml" xmlns:w16cex="http://schemas.microsoft.com/office/word/2018/wordml/cex" xmlns:w16cid="http://schemas.microsoft.com/office/word/2016/wordml/cid" xmlns:w16="http://schemas.microsoft.com/office/word/2018/wordml" xmlns:w16sdtdh="http://schemas.microsoft.com/office/word/2020/wordml/sdtdatahash" xmlns:w16se="http://schemas.microsoft.com/office/word/2015/wordml/symex" xmlns:wpg="http://schemas.microsoft.com/office/word/2010/wordprocessingGroup" xmlns:wpi="http://schemas.microsoft.com/office/word/2010/wordprocessingInk" xmlns:wne="http://schemas.microsoft.com/office/word/2006/wordml" xmlns:wps="http://schemas.microsoft.com/office/word/2010/wordprocessingShape" mc:Ignorable="w14 w15 w16se w16cid w16 w16cex w16sdtdh wp14">
+<w:document xmlns:wpc="http://schemas.microsoft.com/office/word/2010/wordprocessingCanvas" xmlns:cx="http://schemas.microsoft.com/office/drawing/2014/chartex" xmlns:cx1="http://schemas.microsoft.com/office/drawing/2015/9/8/chartex" xmlns:cx2="http://schemas.microsoft.com/office/drawing/2015/10/21/chartex" xmlns:cx3="http://schemas.microsoft.com/office/drawing/2016/5/9/chartex" xmlns:cx4="http://schemas.microsoft.com/office/drawing/2016/5/10/chartex" xmlns:cx5="http://schemas.microsoft.com/office/drawing/2016/5/11/chartex" xmlns:cx6="http://schemas.microsoft.com/office/drawing/2016/5/12/chartex" xmlns:cx7="http://schemas.microsoft.com/office/drawing/2016/5/13/chartex" xmlns:cx8="http://schemas.microsoft.com/office/drawing/2016/5/14/chartex" xmlns:mc="http://schemas.openxmlformats.org/markup-compatibility/2006" xmlns:aink="http://schemas.microsoft.com/office/drawing/2016/ink" xmlns:am3d="http://schemas.microsoft.com/office/drawing/2017/model3d" xmlns:o="urn:schemas-microsoft-com:office:office" xmlns:oel="http://schemas.microsoft.com/office/2019/extlst" xmlns:r="http://schemas.openxmlformats.org/officeDocument/2006/relationships" xmlns:m="http://schemas.openxmlformats.org/officeDocument/2006/math" xmlns:v="urn:schemas-microsoft-com:vml" xmlns:wp14="http://schemas.microsoft.com/office/word/2010/wordprocessingDrawing" xmlns:wp="http://schemas.openxmlformats.org/drawingml/2006/wordprocessingDrawing" xmlns:w10="urn:schemas-microsoft-com:office:word" xmlns:w="http://schemas.openxmlformats.org/wordprocessingml/2006/main" xmlns:w14="http://schemas.microsoft.com/office/word/2010/wordml" xmlns:w15="http://schemas.microsoft.com/office/word/2012/wordml" xmlns:w16cex="http://schemas.microsoft.com/office/word/2018/wordml/cex" xmlns:w16cid="http://schemas.microsoft.com/office/word/2016/wordml/cid" xmlns:w16="http://schemas.microsoft.com/office/word/2018/wordml" xmlns:w16du="http://schemas.microsoft.com/office/word/2023/wordml/word16du" xmlns:w16sdtdh="http://schemas.microsoft.com/office/word/2020/wordml/sdtdatahash" xmlns:w16sdtfl="http://schemas.microsoft.com/office/word/2024/wordml/sdtformatlock" xmlns:w16se="http://schemas.microsoft.com/office/word/2015/wordml/symex" xmlns:wpg="http://schemas.microsoft.com/office/word/2010/wordprocessingGroup" xmlns:wpi="http://schemas.microsoft.com/office/word/2010/wordprocessingInk" xmlns:wne="http://schemas.microsoft.com/office/word/2006/wordml" xmlns:wps="http://schemas.microsoft.com/office/word/2010/wordprocessingShape" mc:Ignorable="w14 w15 w16se w16cid w16 w16cex w16sdtdh w16sdtfl w16du wp14">
   <w:body>
+    <w:p>
+      <w:pPr>
+        <w:jc w:val="center"/>
+        <w:rPr>
+          <w:rFonts w:ascii="Times New Roman" w:hAnsi="Times New Roman" w:cs="Times New Roman"/>
+          <w:b/>
+          <w:bCs/>
+          <w:sz w:val="96"/>
+          <w:szCs w:val="96"/>
+        </w:rPr>
+      </w:pPr>
+      <w:r>
+        <w:rPr>
+          <w:rFonts w:ascii="Times New Roman" w:hAnsi="Times New Roman" w:cs="Times New Roman"/>
+          <w:b/>
+          <w:bCs/>
+          <w:sz w:val="96"/>
+          <w:szCs w:val="96"/>
+        </w:rPr>
+        <w:t>Livrable 1 :</w:t>
+      </w:r>
+    </w:p>
+    <w:p>
+      <w:pPr>
+        <w:jc w:val="center"/>
+        <w:rPr>
+          <w:rFonts w:ascii="Times New Roman" w:hAnsi="Times New Roman" w:cs="Times New Roman"/>
+          <w:b/>
+          <w:bCs/>
+          <w:sz w:val="96"/>
+          <w:szCs w:val="96"/>
+        </w:rPr>
+      </w:pPr>
+      <w:r>
+        <w:rPr>
+          <w:rFonts w:ascii="Times New Roman" w:hAnsi="Times New Roman" w:cs="Times New Roman"/>
+          <w:b/>
+          <w:bCs/>
+          <w:sz w:val="96"/>
+          <w:szCs w:val="96"/>
+        </w:rPr>
+        <w:t xml:space="preserve">Projet </w:t>
+      </w:r>
+      <w:proofErr w:type="spellStart"/>
+      <w:r>
+        <w:rPr>
+          <w:rFonts w:ascii="Times New Roman" w:hAnsi="Times New Roman" w:cs="Times New Roman"/>
+          <w:b/>
+          <w:bCs/>
+          <w:sz w:val="96"/>
+          <w:szCs w:val="96"/>
+        </w:rPr>
+        <w:t>EasySave</w:t>
+      </w:r>
+      <w:proofErr w:type="spellEnd"/>
+    </w:p>
+    <w:p>
+      <w:pPr>
+        <w:jc w:val="center"/>
+        <w:rPr>
+          <w:rFonts w:ascii="Times New Roman" w:hAnsi="Times New Roman" w:cs="Times New Roman"/>
+          <w:b/>
+          <w:bCs/>
+          <w:sz w:val="96"/>
+          <w:szCs w:val="96"/>
+        </w:rPr>
+      </w:pPr>
+      <w:r>
+        <w:rPr>
+          <w:rFonts w:ascii="Times New Roman" w:hAnsi="Times New Roman" w:cs="Times New Roman"/>
+          <w:b/>
+          <w:bCs/>
+          <w:sz w:val="96"/>
+          <w:szCs w:val="96"/>
+        </w:rPr>
+        <w:t>Génie Logiciel</w:t>
+      </w:r>
+    </w:p>
     <w:p/>
-    <w:p/>
-    <w:p/>
-    <w:p/>
-    <w:p/>
-    <w:p/>
-    <w:p/>
-    <w:p/>
-    <w:p/>
-    <w:p/>
-    <w:p/>
-    <w:p/>
-    <w:p/>
-    <w:p/>
-    <w:p/>
-    <w:p/>
-    <w:p/>
-    <w:p/>
-    <w:p/>
-    <w:p/>
-    <w:p/>
-    <w:p/>
-    <w:p/>
-    <w:p/>
-    <w:p/>
-    <w:p/>
-    <w:p/>
-    <w:p/>
-    <w:p/>
-    <w:p/>
-    <w:p/>
+    <w:p>
+      <w:pPr>
+        <w:rPr>
+          <w:rFonts w:ascii="Times New Roman" w:eastAsiaTheme="majorEastAsia" w:hAnsi="Times New Roman" w:cstheme="majorBidi"/>
+          <w:b/>
+          <w:color w:val="FF0000"/>
+          <w:sz w:val="40"/>
+          <w:szCs w:val="32"/>
+        </w:rPr>
+      </w:pPr>
+      <w:r>
+        <w:br w:type="page"/>
+      </w:r>
+    </w:p>
     <w:p>
       <w:pPr>
         <w:pStyle w:val="Titre1"/>
@@ -1132,7 +1194,6 @@
         </w:rPr>
         <w:t>En complément du log, un second fichier unique (</w:t>
       </w:r>
-      <w:proofErr w:type="gramStart"/>
       <w:r>
         <w:rPr>
           <w:rFonts w:ascii="Times New Roman" w:eastAsia="Times New Roman" w:hAnsi="Times New Roman" w:cs="Times New Roman"/>
@@ -1144,7 +1205,6 @@
         </w:rPr>
         <w:t>state.json</w:t>
       </w:r>
-      <w:proofErr w:type="gramEnd"/>
       <w:r>
         <w:rPr>
           <w:rFonts w:ascii="Times New Roman" w:eastAsia="Times New Roman" w:hAnsi="Times New Roman" w:cs="Times New Roman"/>
@@ -2298,16 +2358,7 @@
           <w:szCs w:val="24"/>
           <w:lang w:eastAsia="fr-FR"/>
         </w:rPr>
-        <w:t xml:space="preserve"> pour la gestion des logs, réutilisable et </w:t>
-      </w:r>
-      <w:r>
-        <w:rPr>
-          <w:rFonts w:ascii="Times New Roman" w:eastAsia="Times New Roman" w:hAnsi="Times New Roman" w:cs="Times New Roman"/>
-          <w:sz w:val="24"/>
-          <w:szCs w:val="24"/>
-          <w:lang w:eastAsia="fr-FR"/>
-        </w:rPr>
-        <w:t>rétro compatible</w:t>
+        <w:t xml:space="preserve"> pour la gestion des logs, réutilisable et rétro compatible</w:t>
       </w:r>
     </w:p>
     <w:p>
@@ -2667,7 +2718,6 @@
         <w:t xml:space="preserve"> : Elle encapsule les informations nécessaires à l’exécution d’un travail de sauvegarde : nom, source, cible, et type. La méthode </w:t>
       </w:r>
       <w:proofErr w:type="spellStart"/>
-      <w:proofErr w:type="gramStart"/>
       <w:r>
         <w:rPr>
           <w:rFonts w:ascii="Times New Roman" w:eastAsia="Times New Roman" w:hAnsi="Times New Roman" w:cs="Times New Roman"/>
@@ -2685,17 +2735,7 @@
           <w:szCs w:val="24"/>
           <w:lang w:eastAsia="fr-FR"/>
         </w:rPr>
-        <w:t>(</w:t>
-      </w:r>
-      <w:proofErr w:type="gramEnd"/>
-      <w:r>
-        <w:rPr>
-          <w:rFonts w:ascii="Times New Roman" w:eastAsia="Times New Roman" w:hAnsi="Times New Roman" w:cs="Times New Roman"/>
-          <w:sz w:val="24"/>
-          <w:szCs w:val="24"/>
-          <w:lang w:eastAsia="fr-FR"/>
-        </w:rPr>
-        <w:t>) y est définie pour lancer l’opération de transfert.</w:t>
+        <w:t>() y est définie pour lancer l’opération de transfert.</w:t>
       </w:r>
     </w:p>
     <w:p>
@@ -2774,7 +2814,6 @@
         <w:t xml:space="preserve"> : Cette classe permet de tracer quotidiennement les événements de sauvegarde dans un fichier log, en enregistrant la date et le chemin d’accès aux fichiers. La méthode </w:t>
       </w:r>
       <w:proofErr w:type="spellStart"/>
-      <w:proofErr w:type="gramStart"/>
       <w:r>
         <w:rPr>
           <w:rFonts w:ascii="Times New Roman" w:eastAsia="Times New Roman" w:hAnsi="Times New Roman" w:cs="Times New Roman"/>
@@ -2792,17 +2831,7 @@
           <w:szCs w:val="24"/>
           <w:lang w:eastAsia="fr-FR"/>
         </w:rPr>
-        <w:t>(</w:t>
-      </w:r>
-      <w:proofErr w:type="gramEnd"/>
-      <w:r>
-        <w:rPr>
-          <w:rFonts w:ascii="Times New Roman" w:eastAsia="Times New Roman" w:hAnsi="Times New Roman" w:cs="Times New Roman"/>
-          <w:sz w:val="24"/>
-          <w:szCs w:val="24"/>
-          <w:lang w:eastAsia="fr-FR"/>
-        </w:rPr>
-        <w:t>) est appelée à chaque mise à jour détectée.</w:t>
+        <w:t>() est appelée à chaque mise à jour détectée.</w:t>
       </w:r>
     </w:p>
     <w:p>
@@ -2843,7 +2872,6 @@
         <w:t xml:space="preserve"> : Elle observe en temps réel l’état du processus de sauvegarde, avec des données comme le nombre de fichiers, la taille des transferts, et l’état d’activité. Elle propose une méthode </w:t>
       </w:r>
       <w:proofErr w:type="spellStart"/>
-      <w:proofErr w:type="gramStart"/>
       <w:r>
         <w:rPr>
           <w:rFonts w:ascii="Times New Roman" w:eastAsia="Times New Roman" w:hAnsi="Times New Roman" w:cs="Times New Roman"/>
@@ -2861,17 +2889,7 @@
           <w:szCs w:val="24"/>
           <w:lang w:eastAsia="fr-FR"/>
         </w:rPr>
-        <w:t>(</w:t>
-      </w:r>
-      <w:proofErr w:type="gramEnd"/>
-      <w:r>
-        <w:rPr>
-          <w:rFonts w:ascii="Times New Roman" w:eastAsia="Times New Roman" w:hAnsi="Times New Roman" w:cs="Times New Roman"/>
-          <w:sz w:val="24"/>
-          <w:szCs w:val="24"/>
-          <w:lang w:eastAsia="fr-FR"/>
-        </w:rPr>
-        <w:t>) qui transmet les données aux modules de log ou de suivi.</w:t>
+        <w:t>() qui transmet les données aux modules de log ou de suivi.</w:t>
       </w:r>
     </w:p>
     <w:p>
@@ -4102,6 +4120,1015 @@
         </w:drawing>
       </w:r>
     </w:p>
+    <w:p>
+      <w:pPr>
+        <w:pStyle w:val="Titre1"/>
+      </w:pPr>
+      <w:r>
+        <w:t>Présentation du code</w:t>
+      </w:r>
+    </w:p>
+    <w:p>
+      <w:pPr>
+        <w:rPr>
+          <w:rFonts w:ascii="Times New Roman" w:hAnsi="Times New Roman" w:cs="Times New Roman"/>
+        </w:rPr>
+      </w:pPr>
+      <w:r>
+        <w:rPr>
+          <w:rFonts w:ascii="Times New Roman" w:hAnsi="Times New Roman" w:cs="Times New Roman"/>
+        </w:rPr>
+        <w:t>Le code</w:t>
+      </w:r>
+      <w:r>
+        <w:rPr>
+          <w:rFonts w:ascii="Times New Roman" w:hAnsi="Times New Roman" w:cs="Times New Roman"/>
+        </w:rPr>
+        <w:t xml:space="preserve"> est modifié et exécuté à l’aide de Visual Studio, comme expliqué plus haut, on utilise le .net 8.0.</w:t>
+      </w:r>
+      <w:r>
+        <w:rPr>
+          <w:rFonts w:ascii="Times New Roman" w:hAnsi="Times New Roman" w:cs="Times New Roman"/>
+        </w:rPr>
+        <w:br/>
+        <w:t>En premier lieu, on crée un fichier dll (</w:t>
+      </w:r>
+      <w:proofErr w:type="spellStart"/>
+      <w:r>
+        <w:rPr>
+          <w:rFonts w:ascii="Times New Roman" w:hAnsi="Times New Roman" w:cs="Times New Roman"/>
+        </w:rPr>
+        <w:t>dynamic</w:t>
+      </w:r>
+      <w:proofErr w:type="spellEnd"/>
+      <w:r>
+        <w:rPr>
+          <w:rFonts w:ascii="Times New Roman" w:hAnsi="Times New Roman" w:cs="Times New Roman"/>
+        </w:rPr>
+        <w:t xml:space="preserve"> </w:t>
+      </w:r>
+      <w:proofErr w:type="spellStart"/>
+      <w:r>
+        <w:rPr>
+          <w:rFonts w:ascii="Times New Roman" w:hAnsi="Times New Roman" w:cs="Times New Roman"/>
+        </w:rPr>
+        <w:t>link</w:t>
+      </w:r>
+      <w:proofErr w:type="spellEnd"/>
+      <w:r>
+        <w:rPr>
+          <w:rFonts w:ascii="Times New Roman" w:hAnsi="Times New Roman" w:cs="Times New Roman"/>
+        </w:rPr>
+        <w:t xml:space="preserve"> </w:t>
+      </w:r>
+      <w:proofErr w:type="spellStart"/>
+      <w:r>
+        <w:rPr>
+          <w:rFonts w:ascii="Times New Roman" w:hAnsi="Times New Roman" w:cs="Times New Roman"/>
+        </w:rPr>
+        <w:t>library</w:t>
+      </w:r>
+      <w:proofErr w:type="spellEnd"/>
+      <w:r>
+        <w:rPr>
+          <w:rFonts w:ascii="Times New Roman" w:hAnsi="Times New Roman" w:cs="Times New Roman"/>
+        </w:rPr>
+        <w:t>) qui va contenir le code et les classes qui va s’occuper de générer les logs journaliers et d’état, divisé dans deux fichiers classe « </w:t>
+      </w:r>
+      <w:proofErr w:type="spellStart"/>
+      <w:r>
+        <w:rPr>
+          <w:rFonts w:ascii="Times New Roman" w:hAnsi="Times New Roman" w:cs="Times New Roman"/>
+        </w:rPr>
+        <w:t>Daily_log</w:t>
+      </w:r>
+      <w:proofErr w:type="spellEnd"/>
+      <w:r>
+        <w:rPr>
+          <w:rFonts w:ascii="Times New Roman" w:hAnsi="Times New Roman" w:cs="Times New Roman"/>
+        </w:rPr>
+        <w:t> » et « </w:t>
+      </w:r>
+      <w:proofErr w:type="spellStart"/>
+      <w:r>
+        <w:rPr>
+          <w:rFonts w:ascii="Times New Roman" w:hAnsi="Times New Roman" w:cs="Times New Roman"/>
+        </w:rPr>
+        <w:t>State_log</w:t>
+      </w:r>
+      <w:proofErr w:type="spellEnd"/>
+      <w:r>
+        <w:rPr>
+          <w:rFonts w:ascii="Times New Roman" w:hAnsi="Times New Roman" w:cs="Times New Roman"/>
+        </w:rPr>
+        <w:t> ».</w:t>
+      </w:r>
+    </w:p>
+    <w:p>
+      <w:pPr>
+        <w:rPr>
+          <w:rFonts w:ascii="Times New Roman" w:hAnsi="Times New Roman" w:cs="Times New Roman"/>
+        </w:rPr>
+      </w:pPr>
+      <w:r>
+        <w:rPr>
+          <w:rFonts w:ascii="Times New Roman" w:hAnsi="Times New Roman" w:cs="Times New Roman"/>
+        </w:rPr>
+        <w:lastRenderedPageBreak/>
+        <w:t>En premier lieu pour Daily Log :</w:t>
+      </w:r>
+    </w:p>
+    <w:p>
+      <w:pPr>
+        <w:rPr>
+          <w:rFonts w:ascii="Times New Roman" w:hAnsi="Times New Roman" w:cs="Times New Roman"/>
+        </w:rPr>
+      </w:pPr>
+      <w:r>
+        <w:rPr>
+          <w:rFonts w:ascii="Times New Roman" w:hAnsi="Times New Roman" w:cs="Times New Roman"/>
+        </w:rPr>
+        <w:drawing>
+          <wp:inline distT="0" distB="0" distL="0" distR="0" wp14:anchorId="580B6AB6" wp14:editId="4909B463">
+            <wp:extent cx="5249008" cy="2438740"/>
+            <wp:effectExtent l="0" t="0" r="8890" b="0"/>
+            <wp:docPr id="1399335958" name="Image 1"/>
+            <wp:cNvGraphicFramePr>
+              <a:graphicFrameLocks xmlns:a="http://schemas.openxmlformats.org/drawingml/2006/main" noChangeAspect="1"/>
+            </wp:cNvGraphicFramePr>
+            <a:graphic xmlns:a="http://schemas.openxmlformats.org/drawingml/2006/main">
+              <a:graphicData uri="http://schemas.openxmlformats.org/drawingml/2006/picture">
+                <pic:pic xmlns:pic="http://schemas.openxmlformats.org/drawingml/2006/picture">
+                  <pic:nvPicPr>
+                    <pic:cNvPr id="1399335958" name=""/>
+                    <pic:cNvPicPr/>
+                  </pic:nvPicPr>
+                  <pic:blipFill>
+                    <a:blip r:embed="rId9"/>
+                    <a:stretch>
+                      <a:fillRect/>
+                    </a:stretch>
+                  </pic:blipFill>
+                  <pic:spPr>
+                    <a:xfrm>
+                      <a:off x="0" y="0"/>
+                      <a:ext cx="5249008" cy="2438740"/>
+                    </a:xfrm>
+                    <a:prstGeom prst="rect">
+                      <a:avLst/>
+                    </a:prstGeom>
+                  </pic:spPr>
+                </pic:pic>
+              </a:graphicData>
+            </a:graphic>
+          </wp:inline>
+        </w:drawing>
+      </w:r>
+    </w:p>
+    <w:p>
+      <w:pPr>
+        <w:rPr>
+          <w:rFonts w:ascii="Times New Roman" w:hAnsi="Times New Roman" w:cs="Times New Roman"/>
+        </w:rPr>
+      </w:pPr>
+    </w:p>
+    <w:p>
+      <w:pPr>
+        <w:rPr>
+          <w:rFonts w:ascii="Times New Roman" w:hAnsi="Times New Roman" w:cs="Times New Roman"/>
+        </w:rPr>
+      </w:pPr>
+      <w:r>
+        <w:rPr>
+          <w:rFonts w:ascii="Times New Roman" w:hAnsi="Times New Roman" w:cs="Times New Roman"/>
+        </w:rPr>
+        <w:t xml:space="preserve">On crée la classe </w:t>
+      </w:r>
+      <w:proofErr w:type="spellStart"/>
+      <w:r>
+        <w:rPr>
+          <w:rFonts w:ascii="Times New Roman" w:hAnsi="Times New Roman" w:cs="Times New Roman"/>
+        </w:rPr>
+        <w:t>SaveLog</w:t>
+      </w:r>
+      <w:proofErr w:type="spellEnd"/>
+      <w:r>
+        <w:rPr>
+          <w:rFonts w:ascii="Times New Roman" w:hAnsi="Times New Roman" w:cs="Times New Roman"/>
+        </w:rPr>
+        <w:t xml:space="preserve">, et on lui </w:t>
+      </w:r>
+      <w:proofErr w:type="spellStart"/>
+      <w:r>
+        <w:rPr>
+          <w:rFonts w:ascii="Times New Roman" w:hAnsi="Times New Roman" w:cs="Times New Roman"/>
+        </w:rPr>
+        <w:t>défini</w:t>
+      </w:r>
+      <w:proofErr w:type="spellEnd"/>
+      <w:r>
+        <w:rPr>
+          <w:rFonts w:ascii="Times New Roman" w:hAnsi="Times New Roman" w:cs="Times New Roman"/>
+        </w:rPr>
+        <w:t xml:space="preserve"> les différentes variables avec leur type string, long etc…</w:t>
+      </w:r>
+    </w:p>
+    <w:p>
+      <w:pPr>
+        <w:rPr>
+          <w:rFonts w:ascii="Times New Roman" w:hAnsi="Times New Roman" w:cs="Times New Roman"/>
+        </w:rPr>
+      </w:pPr>
+      <w:r>
+        <w:rPr>
+          <w:rFonts w:ascii="Times New Roman" w:hAnsi="Times New Roman" w:cs="Times New Roman"/>
+        </w:rPr>
+        <w:drawing>
+          <wp:inline distT="0" distB="0" distL="0" distR="0" wp14:anchorId="67153403" wp14:editId="573202CB">
+            <wp:extent cx="5760720" cy="2966720"/>
+            <wp:effectExtent l="0" t="0" r="0" b="0"/>
+            <wp:docPr id="517355054" name="Image 1" descr="Une image contenant texte, capture d’écran, logiciel&#10;&#10;Le contenu généré par l’IA peut être incorrect."/>
+            <wp:cNvGraphicFramePr>
+              <a:graphicFrameLocks xmlns:a="http://schemas.openxmlformats.org/drawingml/2006/main" noChangeAspect="1"/>
+            </wp:cNvGraphicFramePr>
+            <a:graphic xmlns:a="http://schemas.openxmlformats.org/drawingml/2006/main">
+              <a:graphicData uri="http://schemas.openxmlformats.org/drawingml/2006/picture">
+                <pic:pic xmlns:pic="http://schemas.openxmlformats.org/drawingml/2006/picture">
+                  <pic:nvPicPr>
+                    <pic:cNvPr id="517355054" name="Image 1" descr="Une image contenant texte, capture d’écran, logiciel&#10;&#10;Le contenu généré par l’IA peut être incorrect."/>
+                    <pic:cNvPicPr/>
+                  </pic:nvPicPr>
+                  <pic:blipFill>
+                    <a:blip r:embed="rId10"/>
+                    <a:stretch>
+                      <a:fillRect/>
+                    </a:stretch>
+                  </pic:blipFill>
+                  <pic:spPr>
+                    <a:xfrm>
+                      <a:off x="0" y="0"/>
+                      <a:ext cx="5760720" cy="2966720"/>
+                    </a:xfrm>
+                    <a:prstGeom prst="rect">
+                      <a:avLst/>
+                    </a:prstGeom>
+                  </pic:spPr>
+                </pic:pic>
+              </a:graphicData>
+            </a:graphic>
+          </wp:inline>
+        </w:drawing>
+      </w:r>
+    </w:p>
+    <w:p>
+      <w:pPr>
+        <w:rPr>
+          <w:rFonts w:ascii="Times New Roman" w:hAnsi="Times New Roman" w:cs="Times New Roman"/>
+        </w:rPr>
+      </w:pPr>
+      <w:r>
+        <w:rPr>
+          <w:rFonts w:ascii="Times New Roman" w:hAnsi="Times New Roman" w:cs="Times New Roman"/>
+        </w:rPr>
+        <w:t xml:space="preserve">Ensuite on crée une fonction qui va générer dans </w:t>
+      </w:r>
+      <w:proofErr w:type="spellStart"/>
+      <w:r>
+        <w:rPr>
+          <w:rFonts w:ascii="Times New Roman" w:hAnsi="Times New Roman" w:cs="Times New Roman"/>
+        </w:rPr>
+        <w:t>appdata</w:t>
+      </w:r>
+      <w:proofErr w:type="spellEnd"/>
+      <w:r>
+        <w:rPr>
+          <w:rFonts w:ascii="Times New Roman" w:hAnsi="Times New Roman" w:cs="Times New Roman"/>
+        </w:rPr>
+        <w:t>/</w:t>
+      </w:r>
+      <w:proofErr w:type="spellStart"/>
+      <w:r>
+        <w:rPr>
+          <w:rFonts w:ascii="Times New Roman" w:hAnsi="Times New Roman" w:cs="Times New Roman"/>
+        </w:rPr>
+        <w:t>EasySave</w:t>
+      </w:r>
+      <w:proofErr w:type="spellEnd"/>
+      <w:r>
+        <w:rPr>
+          <w:rFonts w:ascii="Times New Roman" w:hAnsi="Times New Roman" w:cs="Times New Roman"/>
+        </w:rPr>
+        <w:t>/</w:t>
+      </w:r>
+      <w:proofErr w:type="spellStart"/>
+      <w:r>
+        <w:rPr>
+          <w:rFonts w:ascii="Times New Roman" w:hAnsi="Times New Roman" w:cs="Times New Roman"/>
+        </w:rPr>
+        <w:t>day_Logs</w:t>
+      </w:r>
+      <w:proofErr w:type="spellEnd"/>
+      <w:r>
+        <w:rPr>
+          <w:rFonts w:ascii="Times New Roman" w:hAnsi="Times New Roman" w:cs="Times New Roman"/>
+        </w:rPr>
+        <w:t xml:space="preserve"> un fichier json nommé par rapport à la date du jour</w:t>
+      </w:r>
+      <w:r>
+        <w:rPr>
+          <w:rFonts w:ascii="Times New Roman" w:hAnsi="Times New Roman" w:cs="Times New Roman"/>
+        </w:rPr>
+        <w:t>.</w:t>
+      </w:r>
+      <w:r>
+        <w:rPr>
+          <w:rFonts w:ascii="Times New Roman" w:hAnsi="Times New Roman" w:cs="Times New Roman"/>
+        </w:rPr>
+        <w:br/>
+        <w:t>Ensuite mettre les variables dans une nouvelle instance puis le mettre dans le fichier Log.</w:t>
+      </w:r>
+    </w:p>
+    <w:p>
+      <w:pPr>
+        <w:rPr>
+          <w:rFonts w:ascii="Times New Roman" w:hAnsi="Times New Roman" w:cs="Times New Roman"/>
+        </w:rPr>
+      </w:pPr>
+      <w:r>
+        <w:rPr>
+          <w:rFonts w:ascii="Times New Roman" w:hAnsi="Times New Roman" w:cs="Times New Roman"/>
+        </w:rPr>
+        <w:lastRenderedPageBreak/>
+        <w:t xml:space="preserve">Dans State, il y’a peu prêt la même chose, cependant </w:t>
+      </w:r>
+      <w:r>
+        <w:rPr>
+          <w:rFonts w:ascii="Times New Roman" w:hAnsi="Times New Roman" w:cs="Times New Roman"/>
+        </w:rPr>
+        <w:t xml:space="preserve">elle va check si le </w:t>
+      </w:r>
+      <w:proofErr w:type="spellStart"/>
+      <w:r>
+        <w:rPr>
+          <w:rFonts w:ascii="Times New Roman" w:hAnsi="Times New Roman" w:cs="Times New Roman"/>
+        </w:rPr>
+        <w:t>Nom_Save</w:t>
+      </w:r>
+      <w:proofErr w:type="spellEnd"/>
+      <w:r>
+        <w:rPr>
+          <w:rFonts w:ascii="Times New Roman" w:hAnsi="Times New Roman" w:cs="Times New Roman"/>
+        </w:rPr>
+        <w:t xml:space="preserve"> existe et va l’</w:t>
+      </w:r>
+      <w:proofErr w:type="spellStart"/>
+      <w:r>
+        <w:rPr>
+          <w:rFonts w:ascii="Times New Roman" w:hAnsi="Times New Roman" w:cs="Times New Roman"/>
+        </w:rPr>
+        <w:t>override</w:t>
+      </w:r>
+      <w:proofErr w:type="spellEnd"/>
+      <w:r>
+        <w:rPr>
+          <w:rFonts w:ascii="Times New Roman" w:hAnsi="Times New Roman" w:cs="Times New Roman"/>
+        </w:rPr>
+        <w:t xml:space="preserve"> sinon le rajouter</w:t>
+      </w:r>
+      <w:r>
+        <w:rPr>
+          <w:rFonts w:ascii="Times New Roman" w:hAnsi="Times New Roman" w:cs="Times New Roman"/>
+        </w:rPr>
+        <w:t xml:space="preserve"> : </w:t>
+      </w:r>
+      <w:r>
+        <w:rPr>
+          <w:rFonts w:ascii="Times New Roman" w:hAnsi="Times New Roman" w:cs="Times New Roman"/>
+        </w:rPr>
+        <w:drawing>
+          <wp:inline distT="0" distB="0" distL="0" distR="0" wp14:anchorId="018ECC2C" wp14:editId="34AAF6CC">
+            <wp:extent cx="5760720" cy="3098165"/>
+            <wp:effectExtent l="0" t="0" r="0" b="0"/>
+            <wp:docPr id="988239513" name="Image 1"/>
+            <wp:cNvGraphicFramePr>
+              <a:graphicFrameLocks xmlns:a="http://schemas.openxmlformats.org/drawingml/2006/main" noChangeAspect="1"/>
+            </wp:cNvGraphicFramePr>
+            <a:graphic xmlns:a="http://schemas.openxmlformats.org/drawingml/2006/main">
+              <a:graphicData uri="http://schemas.openxmlformats.org/drawingml/2006/picture">
+                <pic:pic xmlns:pic="http://schemas.openxmlformats.org/drawingml/2006/picture">
+                  <pic:nvPicPr>
+                    <pic:cNvPr id="988239513" name=""/>
+                    <pic:cNvPicPr/>
+                  </pic:nvPicPr>
+                  <pic:blipFill>
+                    <a:blip r:embed="rId11"/>
+                    <a:stretch>
+                      <a:fillRect/>
+                    </a:stretch>
+                  </pic:blipFill>
+                  <pic:spPr>
+                    <a:xfrm>
+                      <a:off x="0" y="0"/>
+                      <a:ext cx="5760720" cy="3098165"/>
+                    </a:xfrm>
+                    <a:prstGeom prst="rect">
+                      <a:avLst/>
+                    </a:prstGeom>
+                  </pic:spPr>
+                </pic:pic>
+              </a:graphicData>
+            </a:graphic>
+          </wp:inline>
+        </w:drawing>
+      </w:r>
+    </w:p>
+    <w:p>
+      <w:pPr>
+        <w:rPr>
+          <w:rFonts w:ascii="Times New Roman" w:hAnsi="Times New Roman" w:cs="Times New Roman"/>
+        </w:rPr>
+      </w:pPr>
+      <w:r>
+        <w:rPr>
+          <w:rFonts w:ascii="Times New Roman" w:hAnsi="Times New Roman" w:cs="Times New Roman"/>
+        </w:rPr>
+        <w:t>Et ensuite dans l’arborescence, on le met dans un dossier référence, et on peut l’importer dans le programme.</w:t>
+      </w:r>
+    </w:p>
+    <w:p>
+      <w:pPr>
+        <w:rPr>
+          <w:rFonts w:ascii="Times New Roman" w:hAnsi="Times New Roman" w:cs="Times New Roman"/>
+        </w:rPr>
+      </w:pPr>
+      <w:r>
+        <w:rPr>
+          <w:rFonts w:ascii="Times New Roman" w:hAnsi="Times New Roman" w:cs="Times New Roman"/>
+        </w:rPr>
+        <w:drawing>
+          <wp:inline distT="0" distB="0" distL="0" distR="0" wp14:anchorId="1BBEF6F9" wp14:editId="08156635">
+            <wp:extent cx="3439005" cy="1162212"/>
+            <wp:effectExtent l="0" t="0" r="9525" b="0"/>
+            <wp:docPr id="1650152463" name="Image 1"/>
+            <wp:cNvGraphicFramePr>
+              <a:graphicFrameLocks xmlns:a="http://schemas.openxmlformats.org/drawingml/2006/main" noChangeAspect="1"/>
+            </wp:cNvGraphicFramePr>
+            <a:graphic xmlns:a="http://schemas.openxmlformats.org/drawingml/2006/main">
+              <a:graphicData uri="http://schemas.openxmlformats.org/drawingml/2006/picture">
+                <pic:pic xmlns:pic="http://schemas.openxmlformats.org/drawingml/2006/picture">
+                  <pic:nvPicPr>
+                    <pic:cNvPr id="1650152463" name=""/>
+                    <pic:cNvPicPr/>
+                  </pic:nvPicPr>
+                  <pic:blipFill>
+                    <a:blip r:embed="rId12"/>
+                    <a:stretch>
+                      <a:fillRect/>
+                    </a:stretch>
+                  </pic:blipFill>
+                  <pic:spPr>
+                    <a:xfrm>
+                      <a:off x="0" y="0"/>
+                      <a:ext cx="3439005" cy="1162212"/>
+                    </a:xfrm>
+                    <a:prstGeom prst="rect">
+                      <a:avLst/>
+                    </a:prstGeom>
+                  </pic:spPr>
+                </pic:pic>
+              </a:graphicData>
+            </a:graphic>
+          </wp:inline>
+        </w:drawing>
+      </w:r>
+    </w:p>
+    <w:p>
+      <w:pPr>
+        <w:rPr>
+          <w:rFonts w:ascii="Times New Roman" w:hAnsi="Times New Roman" w:cs="Times New Roman"/>
+        </w:rPr>
+      </w:pPr>
+      <w:r>
+        <w:rPr>
+          <w:rFonts w:ascii="Times New Roman" w:hAnsi="Times New Roman" w:cs="Times New Roman"/>
+        </w:rPr>
+        <w:t xml:space="preserve">Dans </w:t>
+      </w:r>
+      <w:proofErr w:type="spellStart"/>
+      <w:r>
+        <w:rPr>
+          <w:rFonts w:ascii="Times New Roman" w:hAnsi="Times New Roman" w:cs="Times New Roman"/>
+        </w:rPr>
+        <w:t>program.cs</w:t>
+      </w:r>
+      <w:proofErr w:type="spellEnd"/>
+      <w:r>
+        <w:rPr>
+          <w:rFonts w:ascii="Times New Roman" w:hAnsi="Times New Roman" w:cs="Times New Roman"/>
+        </w:rPr>
+        <w:t xml:space="preserve">, on va </w:t>
+      </w:r>
+      <w:r>
+        <w:rPr>
+          <w:rFonts w:ascii="Times New Roman" w:hAnsi="Times New Roman" w:cs="Times New Roman"/>
+        </w:rPr>
+        <w:t>gérer l’interface utilisateur avec la langue qui est géré à l’aide d’un dictionnaire :</w:t>
+      </w:r>
+    </w:p>
+    <w:p>
+      <w:pPr>
+        <w:rPr>
+          <w:rFonts w:ascii="Times New Roman" w:hAnsi="Times New Roman" w:cs="Times New Roman"/>
+        </w:rPr>
+      </w:pPr>
+      <w:r>
+        <w:rPr>
+          <w:rFonts w:ascii="Times New Roman" w:hAnsi="Times New Roman" w:cs="Times New Roman"/>
+          <w:highlight w:val="yellow"/>
+        </w:rPr>
+        <w:drawing>
+          <wp:inline distT="0" distB="0" distL="0" distR="0" wp14:anchorId="0B38CE21" wp14:editId="0F0BFDBE">
+            <wp:extent cx="5760720" cy="1996440"/>
+            <wp:effectExtent l="0" t="0" r="0" b="0"/>
+            <wp:docPr id="1930330627" name="Image 1" descr="Une image contenant texte, capture d’écran, Police, menu&#10;&#10;Le contenu généré par l’IA peut être incorrect."/>
+            <wp:cNvGraphicFramePr>
+              <a:graphicFrameLocks xmlns:a="http://schemas.openxmlformats.org/drawingml/2006/main" noChangeAspect="1"/>
+            </wp:cNvGraphicFramePr>
+            <a:graphic xmlns:a="http://schemas.openxmlformats.org/drawingml/2006/main">
+              <a:graphicData uri="http://schemas.openxmlformats.org/drawingml/2006/picture">
+                <pic:pic xmlns:pic="http://schemas.openxmlformats.org/drawingml/2006/picture">
+                  <pic:nvPicPr>
+                    <pic:cNvPr id="1930330627" name="Image 1" descr="Une image contenant texte, capture d’écran, Police, menu&#10;&#10;Le contenu généré par l’IA peut être incorrect."/>
+                    <pic:cNvPicPr/>
+                  </pic:nvPicPr>
+                  <pic:blipFill>
+                    <a:blip r:embed="rId13"/>
+                    <a:stretch>
+                      <a:fillRect/>
+                    </a:stretch>
+                  </pic:blipFill>
+                  <pic:spPr>
+                    <a:xfrm>
+                      <a:off x="0" y="0"/>
+                      <a:ext cx="5760720" cy="1996440"/>
+                    </a:xfrm>
+                    <a:prstGeom prst="rect">
+                      <a:avLst/>
+                    </a:prstGeom>
+                  </pic:spPr>
+                </pic:pic>
+              </a:graphicData>
+            </a:graphic>
+          </wp:inline>
+        </w:drawing>
+      </w:r>
+    </w:p>
+    <w:p>
+      <w:pPr>
+        <w:rPr>
+          <w:rFonts w:ascii="Times New Roman" w:hAnsi="Times New Roman" w:cs="Times New Roman"/>
+        </w:rPr>
+      </w:pPr>
+      <w:r>
+        <w:rPr>
+          <w:rFonts w:ascii="Times New Roman" w:hAnsi="Times New Roman" w:cs="Times New Roman"/>
+        </w:rPr>
+        <w:t xml:space="preserve">Et donc va afficher </w:t>
+      </w:r>
+      <w:r>
+        <w:rPr>
+          <w:rFonts w:ascii="Times New Roman" w:hAnsi="Times New Roman" w:cs="Times New Roman"/>
+        </w:rPr>
+        <w:t>le texte par rapport à la langue choisit.</w:t>
+      </w:r>
+    </w:p>
+    <w:p>
+      <w:pPr>
+        <w:rPr>
+          <w:rFonts w:ascii="Times New Roman" w:hAnsi="Times New Roman" w:cs="Times New Roman"/>
+        </w:rPr>
+      </w:pPr>
+      <w:r>
+        <w:rPr>
+          <w:rFonts w:ascii="Times New Roman" w:hAnsi="Times New Roman" w:cs="Times New Roman"/>
+        </w:rPr>
+        <w:lastRenderedPageBreak/>
+        <w:drawing>
+          <wp:inline distT="0" distB="0" distL="0" distR="0" wp14:anchorId="49247BEA" wp14:editId="2E382639">
+            <wp:extent cx="3215640" cy="3338637"/>
+            <wp:effectExtent l="0" t="0" r="0" b="0"/>
+            <wp:docPr id="1132692794" name="Image 1"/>
+            <wp:cNvGraphicFramePr>
+              <a:graphicFrameLocks xmlns:a="http://schemas.openxmlformats.org/drawingml/2006/main" noChangeAspect="1"/>
+            </wp:cNvGraphicFramePr>
+            <a:graphic xmlns:a="http://schemas.openxmlformats.org/drawingml/2006/main">
+              <a:graphicData uri="http://schemas.openxmlformats.org/drawingml/2006/picture">
+                <pic:pic xmlns:pic="http://schemas.openxmlformats.org/drawingml/2006/picture">
+                  <pic:nvPicPr>
+                    <pic:cNvPr id="1132692794" name=""/>
+                    <pic:cNvPicPr/>
+                  </pic:nvPicPr>
+                  <pic:blipFill>
+                    <a:blip r:embed="rId14"/>
+                    <a:stretch>
+                      <a:fillRect/>
+                    </a:stretch>
+                  </pic:blipFill>
+                  <pic:spPr>
+                    <a:xfrm>
+                      <a:off x="0" y="0"/>
+                      <a:ext cx="3221157" cy="3344365"/>
+                    </a:xfrm>
+                    <a:prstGeom prst="rect">
+                      <a:avLst/>
+                    </a:prstGeom>
+                  </pic:spPr>
+                </pic:pic>
+              </a:graphicData>
+            </a:graphic>
+          </wp:inline>
+        </w:drawing>
+      </w:r>
+    </w:p>
+    <w:p>
+      <w:pPr>
+        <w:rPr>
+          <w:rFonts w:ascii="Times New Roman" w:hAnsi="Times New Roman" w:cs="Times New Roman"/>
+        </w:rPr>
+      </w:pPr>
+      <w:r>
+        <w:rPr>
+          <w:rFonts w:ascii="Times New Roman" w:hAnsi="Times New Roman" w:cs="Times New Roman"/>
+        </w:rPr>
+        <w:t xml:space="preserve">Ensuite pour l’affichage et le choix, avec le switch, tu vas pouvoir en tapant par exemple 3 appeler la fonction </w:t>
+      </w:r>
+      <w:proofErr w:type="spellStart"/>
+      <w:r>
+        <w:rPr>
+          <w:rFonts w:ascii="Times New Roman" w:hAnsi="Times New Roman" w:cs="Times New Roman"/>
+        </w:rPr>
+        <w:t>Path_saver</w:t>
+      </w:r>
+      <w:proofErr w:type="spellEnd"/>
+      <w:r>
+        <w:rPr>
+          <w:rFonts w:ascii="Times New Roman" w:hAnsi="Times New Roman" w:cs="Times New Roman"/>
+        </w:rPr>
+        <w:t xml:space="preserve"> et permettra d’appeler d’autre fonction qui gère la création de fonction. Et permet à l’utilisateur </w:t>
+      </w:r>
+      <w:r>
+        <w:rPr>
+          <w:rFonts w:ascii="Times New Roman" w:hAnsi="Times New Roman" w:cs="Times New Roman"/>
+        </w:rPr>
+        <w:t>d’accéder aux différentes parties.</w:t>
+      </w:r>
+    </w:p>
+    <w:p>
+      <w:pPr>
+        <w:rPr>
+          <w:rFonts w:ascii="Times New Roman" w:hAnsi="Times New Roman" w:cs="Times New Roman"/>
+        </w:rPr>
+      </w:pPr>
+      <w:r>
+        <w:rPr>
+          <w:rFonts w:ascii="Times New Roman" w:hAnsi="Times New Roman" w:cs="Times New Roman"/>
+        </w:rPr>
+        <w:drawing>
+          <wp:inline distT="0" distB="0" distL="0" distR="0" wp14:anchorId="05248D3B" wp14:editId="732DAFF7">
+            <wp:extent cx="5760720" cy="3059430"/>
+            <wp:effectExtent l="0" t="0" r="0" b="0"/>
+            <wp:docPr id="47613655" name="Image 1" descr="Une image contenant texte, capture d’écran, logiciel, Police&#10;&#10;Le contenu généré par l’IA peut être incorrect."/>
+            <wp:cNvGraphicFramePr>
+              <a:graphicFrameLocks xmlns:a="http://schemas.openxmlformats.org/drawingml/2006/main" noChangeAspect="1"/>
+            </wp:cNvGraphicFramePr>
+            <a:graphic xmlns:a="http://schemas.openxmlformats.org/drawingml/2006/main">
+              <a:graphicData uri="http://schemas.openxmlformats.org/drawingml/2006/picture">
+                <pic:pic xmlns:pic="http://schemas.openxmlformats.org/drawingml/2006/picture">
+                  <pic:nvPicPr>
+                    <pic:cNvPr id="47613655" name="Image 1" descr="Une image contenant texte, capture d’écran, logiciel, Police&#10;&#10;Le contenu généré par l’IA peut être incorrect."/>
+                    <pic:cNvPicPr/>
+                  </pic:nvPicPr>
+                  <pic:blipFill>
+                    <a:blip r:embed="rId15"/>
+                    <a:stretch>
+                      <a:fillRect/>
+                    </a:stretch>
+                  </pic:blipFill>
+                  <pic:spPr>
+                    <a:xfrm>
+                      <a:off x="0" y="0"/>
+                      <a:ext cx="5760720" cy="3059430"/>
+                    </a:xfrm>
+                    <a:prstGeom prst="rect">
+                      <a:avLst/>
+                    </a:prstGeom>
+                  </pic:spPr>
+                </pic:pic>
+              </a:graphicData>
+            </a:graphic>
+          </wp:inline>
+        </w:drawing>
+      </w:r>
+    </w:p>
+    <w:p>
+      <w:pPr>
+        <w:rPr>
+          <w:rFonts w:ascii="Times New Roman" w:hAnsi="Times New Roman" w:cs="Times New Roman"/>
+        </w:rPr>
+      </w:pPr>
+      <w:r>
+        <w:rPr>
+          <w:rFonts w:ascii="Times New Roman" w:hAnsi="Times New Roman" w:cs="Times New Roman"/>
+        </w:rPr>
+        <w:t xml:space="preserve">La fonction </w:t>
+      </w:r>
+      <w:proofErr w:type="spellStart"/>
+      <w:r>
+        <w:rPr>
+          <w:rFonts w:ascii="Times New Roman" w:hAnsi="Times New Roman" w:cs="Times New Roman"/>
+        </w:rPr>
+        <w:t>Display_save</w:t>
+      </w:r>
+      <w:proofErr w:type="spellEnd"/>
+      <w:r>
+        <w:rPr>
+          <w:rFonts w:ascii="Times New Roman" w:hAnsi="Times New Roman" w:cs="Times New Roman"/>
+        </w:rPr>
+        <w:t>, elle va afficher les backups déjà crée sinon afficher un message d’</w:t>
+      </w:r>
+      <w:proofErr w:type="spellStart"/>
+      <w:r>
+        <w:rPr>
+          <w:rFonts w:ascii="Times New Roman" w:hAnsi="Times New Roman" w:cs="Times New Roman"/>
+        </w:rPr>
+        <w:t>error</w:t>
+      </w:r>
+      <w:proofErr w:type="spellEnd"/>
+      <w:r>
+        <w:rPr>
+          <w:rFonts w:ascii="Times New Roman" w:hAnsi="Times New Roman" w:cs="Times New Roman"/>
+        </w:rPr>
+        <w:t xml:space="preserve">. </w:t>
+      </w:r>
+      <w:proofErr w:type="spellStart"/>
+      <w:r>
+        <w:rPr>
+          <w:rFonts w:ascii="Times New Roman" w:hAnsi="Times New Roman" w:cs="Times New Roman"/>
+        </w:rPr>
+        <w:t>Manage_save</w:t>
+      </w:r>
+      <w:proofErr w:type="spellEnd"/>
+      <w:r>
+        <w:rPr>
+          <w:rFonts w:ascii="Times New Roman" w:hAnsi="Times New Roman" w:cs="Times New Roman"/>
+        </w:rPr>
+        <w:t>, va check si il y’a au minimum une sauvegarde et va ensuite proposer laquelle supprimer.</w:t>
+      </w:r>
+    </w:p>
+    <w:p>
+      <w:pPr>
+        <w:rPr>
+          <w:rFonts w:ascii="Times New Roman" w:hAnsi="Times New Roman" w:cs="Times New Roman"/>
+        </w:rPr>
+      </w:pPr>
+      <w:r>
+        <w:rPr>
+          <w:rFonts w:ascii="Times New Roman" w:hAnsi="Times New Roman" w:cs="Times New Roman"/>
+        </w:rPr>
+        <w:lastRenderedPageBreak/>
+        <w:t xml:space="preserve"> </w:t>
+      </w:r>
+      <w:r>
+        <w:rPr>
+          <w:rFonts w:ascii="Times New Roman" w:hAnsi="Times New Roman" w:cs="Times New Roman"/>
+        </w:rPr>
+        <w:drawing>
+          <wp:inline distT="0" distB="0" distL="0" distR="0" wp14:anchorId="6FDB1942" wp14:editId="69BB791D">
+            <wp:extent cx="2948940" cy="3229089"/>
+            <wp:effectExtent l="0" t="0" r="0" b="0"/>
+            <wp:docPr id="2023907516" name="Image 1" descr="Une image contenant texte, capture d’écran, logiciel&#10;&#10;Le contenu généré par l’IA peut être incorrect."/>
+            <wp:cNvGraphicFramePr>
+              <a:graphicFrameLocks xmlns:a="http://schemas.openxmlformats.org/drawingml/2006/main" noChangeAspect="1"/>
+            </wp:cNvGraphicFramePr>
+            <a:graphic xmlns:a="http://schemas.openxmlformats.org/drawingml/2006/main">
+              <a:graphicData uri="http://schemas.openxmlformats.org/drawingml/2006/picture">
+                <pic:pic xmlns:pic="http://schemas.openxmlformats.org/drawingml/2006/picture">
+                  <pic:nvPicPr>
+                    <pic:cNvPr id="2023907516" name="Image 1" descr="Une image contenant texte, capture d’écran, logiciel&#10;&#10;Le contenu généré par l’IA peut être incorrect."/>
+                    <pic:cNvPicPr/>
+                  </pic:nvPicPr>
+                  <pic:blipFill>
+                    <a:blip r:embed="rId16"/>
+                    <a:stretch>
+                      <a:fillRect/>
+                    </a:stretch>
+                  </pic:blipFill>
+                  <pic:spPr>
+                    <a:xfrm>
+                      <a:off x="0" y="0"/>
+                      <a:ext cx="2950862" cy="3231193"/>
+                    </a:xfrm>
+                    <a:prstGeom prst="rect">
+                      <a:avLst/>
+                    </a:prstGeom>
+                  </pic:spPr>
+                </pic:pic>
+              </a:graphicData>
+            </a:graphic>
+          </wp:inline>
+        </w:drawing>
+      </w:r>
+    </w:p>
+    <w:p>
+      <w:pPr>
+        <w:rPr>
+          <w:rFonts w:ascii="Times New Roman" w:hAnsi="Times New Roman" w:cs="Times New Roman"/>
+        </w:rPr>
+      </w:pPr>
+      <w:proofErr w:type="spellStart"/>
+      <w:r>
+        <w:rPr>
+          <w:rFonts w:ascii="Times New Roman" w:hAnsi="Times New Roman" w:cs="Times New Roman"/>
+        </w:rPr>
+        <w:t>Show_backup</w:t>
+      </w:r>
+      <w:proofErr w:type="spellEnd"/>
+      <w:r>
+        <w:rPr>
+          <w:rFonts w:ascii="Times New Roman" w:hAnsi="Times New Roman" w:cs="Times New Roman"/>
+        </w:rPr>
+        <w:t xml:space="preserve">() lui va afficher le nom de toute les sauvegardes qui sont enregistré à travers une instance de </w:t>
+      </w:r>
+      <w:proofErr w:type="spellStart"/>
+      <w:r>
+        <w:rPr>
+          <w:rFonts w:ascii="Times New Roman" w:hAnsi="Times New Roman" w:cs="Times New Roman"/>
+        </w:rPr>
+        <w:t>list</w:t>
+      </w:r>
+      <w:proofErr w:type="spellEnd"/>
+      <w:r>
+        <w:rPr>
+          <w:rFonts w:ascii="Times New Roman" w:hAnsi="Times New Roman" w:cs="Times New Roman"/>
+        </w:rPr>
+        <w:t xml:space="preserve">. </w:t>
+      </w:r>
+      <w:proofErr w:type="spellStart"/>
+      <w:r>
+        <w:rPr>
+          <w:rFonts w:ascii="Times New Roman" w:hAnsi="Times New Roman" w:cs="Times New Roman"/>
+        </w:rPr>
+        <w:t>Delete_Save</w:t>
+      </w:r>
+      <w:proofErr w:type="spellEnd"/>
+      <w:r>
+        <w:rPr>
+          <w:rFonts w:ascii="Times New Roman" w:hAnsi="Times New Roman" w:cs="Times New Roman"/>
+        </w:rPr>
+        <w:t xml:space="preserve">() va chercher en premier lieu la Save qui a ce nom et si elle existe va la supprimer et supprimer aussi le dossier s’il a </w:t>
+      </w:r>
+      <w:r>
+        <w:rPr>
+          <w:rFonts w:ascii="Times New Roman" w:hAnsi="Times New Roman" w:cs="Times New Roman"/>
+        </w:rPr>
+        <w:t>été</w:t>
+      </w:r>
+      <w:r>
+        <w:rPr>
+          <w:rFonts w:ascii="Times New Roman" w:hAnsi="Times New Roman" w:cs="Times New Roman"/>
+        </w:rPr>
+        <w:t xml:space="preserve"> déjà copier.</w:t>
+      </w:r>
+    </w:p>
+    <w:p>
+      <w:pPr>
+        <w:rPr>
+          <w:rFonts w:ascii="Times New Roman" w:hAnsi="Times New Roman" w:cs="Times New Roman"/>
+        </w:rPr>
+      </w:pPr>
+      <w:r>
+        <w:rPr>
+          <w:rFonts w:ascii="Times New Roman" w:hAnsi="Times New Roman" w:cs="Times New Roman"/>
+        </w:rPr>
+        <w:drawing>
+          <wp:inline distT="0" distB="0" distL="0" distR="0" wp14:anchorId="2C90C964" wp14:editId="70488930">
+            <wp:extent cx="3884850" cy="3002280"/>
+            <wp:effectExtent l="0" t="0" r="0" b="0"/>
+            <wp:docPr id="258563353" name="Image 1" descr="Une image contenant texte, capture d’écran, logiciel, Logiciel multimédia&#10;&#10;Le contenu généré par l’IA peut être incorrect."/>
+            <wp:cNvGraphicFramePr>
+              <a:graphicFrameLocks xmlns:a="http://schemas.openxmlformats.org/drawingml/2006/main" noChangeAspect="1"/>
+            </wp:cNvGraphicFramePr>
+            <a:graphic xmlns:a="http://schemas.openxmlformats.org/drawingml/2006/main">
+              <a:graphicData uri="http://schemas.openxmlformats.org/drawingml/2006/picture">
+                <pic:pic xmlns:pic="http://schemas.openxmlformats.org/drawingml/2006/picture">
+                  <pic:nvPicPr>
+                    <pic:cNvPr id="258563353" name="Image 1" descr="Une image contenant texte, capture d’écran, logiciel, Logiciel multimédia&#10;&#10;Le contenu généré par l’IA peut être incorrect."/>
+                    <pic:cNvPicPr/>
+                  </pic:nvPicPr>
+                  <pic:blipFill>
+                    <a:blip r:embed="rId17"/>
+                    <a:stretch>
+                      <a:fillRect/>
+                    </a:stretch>
+                  </pic:blipFill>
+                  <pic:spPr>
+                    <a:xfrm>
+                      <a:off x="0" y="0"/>
+                      <a:ext cx="3896312" cy="3011138"/>
+                    </a:xfrm>
+                    <a:prstGeom prst="rect">
+                      <a:avLst/>
+                    </a:prstGeom>
+                  </pic:spPr>
+                </pic:pic>
+              </a:graphicData>
+            </a:graphic>
+          </wp:inline>
+        </w:drawing>
+      </w:r>
+    </w:p>
+    <w:p>
+      <w:pPr>
+        <w:rPr>
+          <w:rFonts w:ascii="Times New Roman" w:hAnsi="Times New Roman" w:cs="Times New Roman"/>
+        </w:rPr>
+      </w:pPr>
+      <w:proofErr w:type="spellStart"/>
+      <w:r>
+        <w:rPr>
+          <w:rFonts w:ascii="Times New Roman" w:hAnsi="Times New Roman" w:cs="Times New Roman"/>
+        </w:rPr>
+        <w:t>Copy_backup</w:t>
+      </w:r>
+      <w:proofErr w:type="spellEnd"/>
+      <w:r>
+        <w:rPr>
+          <w:rFonts w:ascii="Times New Roman" w:hAnsi="Times New Roman" w:cs="Times New Roman"/>
+        </w:rPr>
+        <w:t xml:space="preserve"> va gérer si</w:t>
+      </w:r>
+      <w:r>
+        <w:rPr>
+          <w:rFonts w:ascii="Times New Roman" w:hAnsi="Times New Roman" w:cs="Times New Roman"/>
+        </w:rPr>
+        <w:t xml:space="preserve"> dans la sauvegarde, l’élément à copier, c’est un fichier ou un dossier pour permettre la gestion correctement.</w:t>
+      </w:r>
+    </w:p>
+    <w:p>
+      <w:pPr>
+        <w:rPr>
+          <w:rFonts w:ascii="Times New Roman" w:hAnsi="Times New Roman" w:cs="Times New Roman"/>
+        </w:rPr>
+      </w:pPr>
+      <w:proofErr w:type="spellStart"/>
+      <w:r>
+        <w:rPr>
+          <w:rFonts w:ascii="Times New Roman" w:hAnsi="Times New Roman" w:cs="Times New Roman"/>
+        </w:rPr>
+        <w:t>Create_backup</w:t>
+      </w:r>
+      <w:proofErr w:type="spellEnd"/>
+      <w:r>
+        <w:rPr>
+          <w:rFonts w:ascii="Times New Roman" w:hAnsi="Times New Roman" w:cs="Times New Roman"/>
+        </w:rPr>
+        <w:t xml:space="preserve"> sert lors de la</w:t>
+      </w:r>
+      <w:r>
+        <w:rPr>
+          <w:rFonts w:ascii="Times New Roman" w:hAnsi="Times New Roman" w:cs="Times New Roman"/>
+        </w:rPr>
+        <w:t xml:space="preserve"> création de la sauvegarde et vérifie si le dossier de destination n’est pas un fichier car l’enregistrement ne se ferait pas correctement et va donc l’ajouter dans la </w:t>
+      </w:r>
+      <w:proofErr w:type="spellStart"/>
+      <w:r>
+        <w:rPr>
+          <w:rFonts w:ascii="Times New Roman" w:hAnsi="Times New Roman" w:cs="Times New Roman"/>
+        </w:rPr>
+        <w:t>list</w:t>
+      </w:r>
+      <w:proofErr w:type="spellEnd"/>
+      <w:r>
+        <w:rPr>
+          <w:rFonts w:ascii="Times New Roman" w:hAnsi="Times New Roman" w:cs="Times New Roman"/>
+        </w:rPr>
+        <w:t>.</w:t>
+      </w:r>
+    </w:p>
+    <w:p>
+      <w:pPr>
+        <w:rPr>
+          <w:rFonts w:ascii="Times New Roman" w:hAnsi="Times New Roman" w:cs="Times New Roman"/>
+        </w:rPr>
+      </w:pPr>
+    </w:p>
+    <w:p>
+      <w:pPr>
+        <w:rPr>
+          <w:rFonts w:ascii="Times New Roman" w:hAnsi="Times New Roman" w:cs="Times New Roman"/>
+        </w:rPr>
+      </w:pPr>
+    </w:p>
     <w:sectPr>
       <w:pgSz w:w="11906" w:h="16838"/>
       <w:pgMar w:top="1417" w:right="1417" w:bottom="1417" w:left="1417" w:header="708" w:footer="708" w:gutter="0"/>
@@ -4113,7 +5140,7 @@
 </file>
 
 <file path=word/numbering.xml><?xml version="1.0" encoding="utf-8"?>
-<w:numbering xmlns:wpc="http://schemas.microsoft.com/office/word/2010/wordprocessingCanvas" xmlns:cx="http://schemas.microsoft.com/office/drawing/2014/chartex" xmlns:cx1="http://schemas.microsoft.com/office/drawing/2015/9/8/chartex" xmlns:cx2="http://schemas.microsoft.com/office/drawing/2015/10/21/chartex" xmlns:cx3="http://schemas.microsoft.com/office/drawing/2016/5/9/chartex" xmlns:cx4="http://schemas.microsoft.com/office/drawing/2016/5/10/chartex" xmlns:cx5="http://schemas.microsoft.com/office/drawing/2016/5/11/chartex" xmlns:cx6="http://schemas.microsoft.com/office/drawing/2016/5/12/chartex" xmlns:cx7="http://schemas.microsoft.com/office/drawing/2016/5/13/chartex" xmlns:cx8="http://schemas.microsoft.com/office/drawing/2016/5/14/chartex" xmlns:mc="http://schemas.openxmlformats.org/markup-compatibility/2006" xmlns:aink="http://schemas.microsoft.com/office/drawing/2016/ink" xmlns:am3d="http://schemas.microsoft.com/office/drawing/2017/model3d" xmlns:o="urn:schemas-microsoft-com:office:office" xmlns:r="http://schemas.openxmlformats.org/officeDocument/2006/relationships" xmlns:m="http://schemas.openxmlformats.org/officeDocument/2006/math" xmlns:v="urn:schemas-microsoft-com:vml" xmlns:wp14="http://schemas.microsoft.com/office/word/2010/wordprocessingDrawing" xmlns:wp="http://schemas.openxmlformats.org/drawingml/2006/wordprocessingDrawing" xmlns:w10="urn:schemas-microsoft-com:office:word" xmlns:w="http://schemas.openxmlformats.org/wordprocessingml/2006/main" xmlns:w14="http://schemas.microsoft.com/office/word/2010/wordml" xmlns:w15="http://schemas.microsoft.com/office/word/2012/wordml" xmlns:w16cex="http://schemas.microsoft.com/office/word/2018/wordml/cex" xmlns:w16cid="http://schemas.microsoft.com/office/word/2016/wordml/cid" xmlns:w16="http://schemas.microsoft.com/office/word/2018/wordml" xmlns:w16sdtdh="http://schemas.microsoft.com/office/word/2020/wordml/sdtdatahash" xmlns:w16se="http://schemas.microsoft.com/office/word/2015/wordml/symex" xmlns:wpg="http://schemas.microsoft.com/office/word/2010/wordprocessingGroup" xmlns:wpi="http://schemas.microsoft.com/office/word/2010/wordprocessingInk" xmlns:wne="http://schemas.microsoft.com/office/word/2006/wordml" xmlns:wps="http://schemas.microsoft.com/office/word/2010/wordprocessingShape" mc:Ignorable="w14 w15 w16se w16cid w16 w16cex w16sdtdh wp14">
+<w:numbering xmlns:wpc="http://schemas.microsoft.com/office/word/2010/wordprocessingCanvas" xmlns:cx="http://schemas.microsoft.com/office/drawing/2014/chartex" xmlns:cx1="http://schemas.microsoft.com/office/drawing/2015/9/8/chartex" xmlns:cx2="http://schemas.microsoft.com/office/drawing/2015/10/21/chartex" xmlns:cx3="http://schemas.microsoft.com/office/drawing/2016/5/9/chartex" xmlns:cx4="http://schemas.microsoft.com/office/drawing/2016/5/10/chartex" xmlns:cx5="http://schemas.microsoft.com/office/drawing/2016/5/11/chartex" xmlns:cx6="http://schemas.microsoft.com/office/drawing/2016/5/12/chartex" xmlns:cx7="http://schemas.microsoft.com/office/drawing/2016/5/13/chartex" xmlns:cx8="http://schemas.microsoft.com/office/drawing/2016/5/14/chartex" xmlns:mc="http://schemas.openxmlformats.org/markup-compatibility/2006" xmlns:aink="http://schemas.microsoft.com/office/drawing/2016/ink" xmlns:am3d="http://schemas.microsoft.com/office/drawing/2017/model3d" xmlns:o="urn:schemas-microsoft-com:office:office" xmlns:oel="http://schemas.microsoft.com/office/2019/extlst" xmlns:r="http://schemas.openxmlformats.org/officeDocument/2006/relationships" xmlns:m="http://schemas.openxmlformats.org/officeDocument/2006/math" xmlns:v="urn:schemas-microsoft-com:vml" xmlns:wp14="http://schemas.microsoft.com/office/word/2010/wordprocessingDrawing" xmlns:wp="http://schemas.openxmlformats.org/drawingml/2006/wordprocessingDrawing" xmlns:w10="urn:schemas-microsoft-com:office:word" xmlns:w="http://schemas.openxmlformats.org/wordprocessingml/2006/main" xmlns:w14="http://schemas.microsoft.com/office/word/2010/wordml" xmlns:w15="http://schemas.microsoft.com/office/word/2012/wordml" xmlns:w16cex="http://schemas.microsoft.com/office/word/2018/wordml/cex" xmlns:w16cid="http://schemas.microsoft.com/office/word/2016/wordml/cid" xmlns:w16="http://schemas.microsoft.com/office/word/2018/wordml" xmlns:w16du="http://schemas.microsoft.com/office/word/2023/wordml/word16du" xmlns:w16sdtdh="http://schemas.microsoft.com/office/word/2020/wordml/sdtdatahash" xmlns:w16sdtfl="http://schemas.microsoft.com/office/word/2024/wordml/sdtformatlock" xmlns:w16se="http://schemas.microsoft.com/office/word/2015/wordml/symex" xmlns:wpg="http://schemas.microsoft.com/office/word/2010/wordprocessingGroup" xmlns:wpi="http://schemas.microsoft.com/office/word/2010/wordprocessingInk" xmlns:wne="http://schemas.microsoft.com/office/word/2006/wordml" xmlns:wps="http://schemas.microsoft.com/office/word/2010/wordprocessingShape" mc:Ignorable="w14 w15 w16se w16cid w16 w16cex w16sdtdh w16sdtfl w16du wp14">
   <w:abstractNum w:abstractNumId="0" w15:restartNumberingAfterBreak="0">
     <w:nsid w:val="03AD454C"/>
     <w:multiLevelType w:val="multilevel"/>
@@ -5584,44 +6611,44 @@
       </w:pPr>
     </w:lvl>
   </w:abstractNum>
-  <w:num w:numId="1">
+  <w:num w:numId="1" w16cid:durableId="2033679761">
     <w:abstractNumId w:val="1"/>
   </w:num>
-  <w:num w:numId="2">
+  <w:num w:numId="2" w16cid:durableId="1362825598">
     <w:abstractNumId w:val="4"/>
   </w:num>
-  <w:num w:numId="3">
+  <w:num w:numId="3" w16cid:durableId="1215197155">
     <w:abstractNumId w:val="0"/>
   </w:num>
-  <w:num w:numId="4">
+  <w:num w:numId="4" w16cid:durableId="803543403">
     <w:abstractNumId w:val="7"/>
   </w:num>
-  <w:num w:numId="5">
+  <w:num w:numId="5" w16cid:durableId="1949655642">
     <w:abstractNumId w:val="3"/>
   </w:num>
-  <w:num w:numId="6">
+  <w:num w:numId="6" w16cid:durableId="74594566">
     <w:abstractNumId w:val="6"/>
   </w:num>
-  <w:num w:numId="7">
+  <w:num w:numId="7" w16cid:durableId="1035694525">
     <w:abstractNumId w:val="8"/>
   </w:num>
-  <w:num w:numId="8">
+  <w:num w:numId="8" w16cid:durableId="714357653">
     <w:abstractNumId w:val="9"/>
   </w:num>
-  <w:num w:numId="9">
+  <w:num w:numId="9" w16cid:durableId="1316373104">
     <w:abstractNumId w:val="2"/>
   </w:num>
-  <w:num w:numId="10">
+  <w:num w:numId="10" w16cid:durableId="1888832012">
     <w:abstractNumId w:val="5"/>
   </w:num>
-  <w:num w:numId="11">
+  <w:num w:numId="11" w16cid:durableId="315651317">
     <w:abstractNumId w:val="10"/>
   </w:num>
 </w:numbering>
 </file>
 
 <file path=word/styles.xml><?xml version="1.0" encoding="utf-8"?>
-<w:styles xmlns:mc="http://schemas.openxmlformats.org/markup-compatibility/2006" xmlns:r="http://schemas.openxmlformats.org/officeDocument/2006/relationships" xmlns:w="http://schemas.openxmlformats.org/wordprocessingml/2006/main" xmlns:w14="http://schemas.microsoft.com/office/word/2010/wordml" xmlns:w15="http://schemas.microsoft.com/office/word/2012/wordml" xmlns:w16cex="http://schemas.microsoft.com/office/word/2018/wordml/cex" xmlns:w16cid="http://schemas.microsoft.com/office/word/2016/wordml/cid" xmlns:w16="http://schemas.microsoft.com/office/word/2018/wordml" xmlns:w16sdtdh="http://schemas.microsoft.com/office/word/2020/wordml/sdtdatahash" xmlns:w16se="http://schemas.microsoft.com/office/word/2015/wordml/symex" mc:Ignorable="w14 w15 w16se w16cid w16 w16cex w16sdtdh">
+<w:styles xmlns:mc="http://schemas.openxmlformats.org/markup-compatibility/2006" xmlns:r="http://schemas.openxmlformats.org/officeDocument/2006/relationships" xmlns:w="http://schemas.openxmlformats.org/wordprocessingml/2006/main" xmlns:w14="http://schemas.microsoft.com/office/word/2010/wordml" xmlns:w15="http://schemas.microsoft.com/office/word/2012/wordml" xmlns:w16cex="http://schemas.microsoft.com/office/word/2018/wordml/cex" xmlns:w16cid="http://schemas.microsoft.com/office/word/2016/wordml/cid" xmlns:w16="http://schemas.microsoft.com/office/word/2018/wordml" xmlns:w16du="http://schemas.microsoft.com/office/word/2023/wordml/word16du" xmlns:w16sdtdh="http://schemas.microsoft.com/office/word/2020/wordml/sdtdatahash" xmlns:w16sdtfl="http://schemas.microsoft.com/office/word/2024/wordml/sdtformatlock" xmlns:w16se="http://schemas.microsoft.com/office/word/2015/wordml/symex" mc:Ignorable="w14 w15 w16se w16cid w16 w16cex w16sdtdh w16sdtfl w16du">
   <w:docDefaults>
     <w:rPrDefault>
       <w:rPr>

</xml_diff>